<commit_message>
Updated report and post page
</commit_message>
<xml_diff>
--- a/Report.docx
+++ b/Report.docx
@@ -235,25 +235,12 @@
           <w:rFonts w:cstheme="minorHAnsi"/>
         </w:rPr>
         <w:tab/>
-        <w:t>My teammate did not contribute to this assignment 3 and I created all of the code and new files for this assignment. I also fixed an issue with the validation error in the script.js file. I apologize for turning in this assignment late but it was a lot of work for one person</w:t>
-      </w:r>
-      <w:r>
-        <w:rPr>
-          <w:rFonts w:cstheme="minorHAnsi"/>
-        </w:rPr>
-        <w:t xml:space="preserve"> to do</w:t>
-      </w:r>
-      <w:r>
-        <w:rPr>
-          <w:rFonts w:cstheme="minorHAnsi"/>
-        </w:rPr>
-        <w:t xml:space="preserve">. </w:t>
-      </w:r>
-      <w:r>
-        <w:rPr>
-          <w:rFonts w:cstheme="minorHAnsi"/>
-        </w:rPr>
-        <w:t xml:space="preserve">Unfortunately not all pages from assignment 2 were ported over to this assignment but they will be included in the next assignment’s submission. </w:t>
+      </w:r>
+      <w:r>
+        <w:rPr>
+          <w:rFonts w:cstheme="minorHAnsi"/>
+        </w:rPr>
+        <w:t xml:space="preserve">Currently I’m trying to implement cookies and secure user authentication into the web app. It is going poorly at the moment due to node not creating a strategy for the user. I have currently implemented sign up, home, login, post, and error pages. The business logic for creating a post is currently under development. </w:t>
       </w:r>
       <w:bookmarkStart w:id="0" w:name="_GoBack"/>
       <w:bookmarkEnd w:id="0"/>

</xml_diff>

<commit_message>
Updated Report for Final Project
</commit_message>
<xml_diff>
--- a/Report.docx
+++ b/Report.docx
@@ -67,30 +67,14 @@
           <w:rFonts w:cstheme="minorHAnsi"/>
         </w:rPr>
         <w:tab/>
-        <w:t xml:space="preserve">I chose to design this app similar to the Express, MongoDB, and CRUD </w:t>
-      </w:r>
-      <w:proofErr w:type="spellStart"/>
-      <w:r>
-        <w:rPr>
-          <w:rFonts w:cstheme="minorHAnsi"/>
-        </w:rPr>
-        <w:t>classworks</w:t>
-      </w:r>
-      <w:proofErr w:type="spellEnd"/>
-      <w:r>
-        <w:rPr>
-          <w:rFonts w:cstheme="minorHAnsi"/>
-        </w:rPr>
-        <w:t xml:space="preserve"> as that was what I was most familiar with. This app uses a simple styling because that’s what my team started with and I cannot find the twitter </w:t>
-      </w:r>
-      <w:proofErr w:type="spellStart"/>
-      <w:r>
-        <w:rPr>
-          <w:rFonts w:cstheme="minorHAnsi"/>
-        </w:rPr>
-        <w:t>css</w:t>
-      </w:r>
-      <w:proofErr w:type="spellEnd"/>
+        <w:t xml:space="preserve">I chose to design this app similar to the Express, MongoDB, and CRUD classworks as that was what I was most familiar with. This app uses a simple styling because that’s what my team started with and I cannot find the twitter </w:t>
+      </w:r>
+      <w:r>
+        <w:rPr>
+          <w:rFonts w:cstheme="minorHAnsi"/>
+        </w:rPr>
+        <w:t>CSS</w:t>
+      </w:r>
       <w:r>
         <w:rPr>
           <w:rFonts w:cstheme="minorHAnsi"/>
@@ -165,7 +149,13 @@
         <w:rPr>
           <w:rFonts w:cstheme="minorHAnsi"/>
         </w:rPr>
-        <w:t xml:space="preserve"> start” then open your web browser and in the </w:t>
+        <w:t xml:space="preserve"> start” then open y</w:t>
+      </w:r>
+      <w:r>
+        <w:rPr>
+          <w:rFonts w:cstheme="minorHAnsi"/>
+        </w:rPr>
+        <w:t xml:space="preserve">our web browser and in the </w:t>
       </w:r>
       <w:proofErr w:type="spellStart"/>
       <w:r>
@@ -181,33 +171,11 @@
         </w:rPr>
         <w:t xml:space="preserve"> </w:t>
       </w:r>
-      <w:proofErr w:type="spellStart"/>
-      <w:r>
-        <w:rPr>
-          <w:rFonts w:cstheme="minorHAnsi"/>
-        </w:rPr>
-        <w:t>bbox</w:t>
-      </w:r>
-      <w:proofErr w:type="spellEnd"/>
-      <w:r>
-        <w:rPr>
-          <w:rFonts w:cstheme="minorHAnsi"/>
-        </w:rPr>
-        <w:t xml:space="preserve"> type in “localhost</w:t>
-      </w:r>
-      <w:proofErr w:type="gramStart"/>
-      <w:r>
-        <w:rPr>
-          <w:rFonts w:cstheme="minorHAnsi"/>
-        </w:rPr>
-        <w:t>:3000</w:t>
-      </w:r>
-      <w:proofErr w:type="gramEnd"/>
-      <w:r>
-        <w:rPr>
-          <w:rFonts w:cstheme="minorHAnsi"/>
-        </w:rPr>
-        <w:t xml:space="preserve">” to view my team’s web app </w:t>
+      <w:r>
+        <w:rPr>
+          <w:rFonts w:cstheme="minorHAnsi"/>
+        </w:rPr>
+        <w:t xml:space="preserve">box type in “localhost:3000” to view my team’s web app </w:t>
       </w:r>
       <w:proofErr w:type="spellStart"/>
       <w:r>
@@ -240,7 +208,25 @@
         <w:rPr>
           <w:rFonts w:cstheme="minorHAnsi"/>
         </w:rPr>
-        <w:t xml:space="preserve">Currently I’m trying to implement cookies and secure user authentication into the web app. It is going poorly at the moment due to node not creating a strategy for the user. I have currently implemented sign up, home, login, post, and error pages. The business logic for creating a post is currently under development. </w:t>
+        <w:t>I changed the design of my app after failing to get user authentication to work. It is still an unresolved issue which now leads me to being unable to sign users up, log users in, or create posts on the web hosted version. This app now performs the minimum functionality by allowing anyone to post something to the website. I apologize for the lack of features on this project. The web app will display the home page which I use to post details about the project itself and has no relation to the rest of the website. The sign up page will take you to a form which you can fill out to register for an account. The backend for this is broken and no matter what I try it just won’t work. I decided to use example3 from the last unit of the class as a base where I know the login functionality worked but somehow I managed to break that feature when implementing my web application. The login page will take you to a view where you can enter your username and password to login. Note that it’s impossible to login as there are no users because there’s no way to sign up on the app</w:t>
+      </w:r>
+      <w:r>
+        <w:rPr>
+          <w:rFonts w:cstheme="minorHAnsi"/>
+        </w:rPr>
+        <w:t xml:space="preserve"> but the error message will still show up</w:t>
+      </w:r>
+      <w:r>
+        <w:rPr>
+          <w:rFonts w:cstheme="minorHAnsi"/>
+        </w:rPr>
+        <w:t xml:space="preserve">. The post page will display all the posts made to the website and if you click on the add post button you will be redirected to a web page where you can fill out the text fields and create a new post. </w:t>
+      </w:r>
+      <w:r>
+        <w:rPr>
+          <w:rFonts w:cstheme="minorHAnsi"/>
+        </w:rPr>
+        <w:t>The HTTP 404 error is handled.</w:t>
       </w:r>
     </w:p>
     <w:p>
@@ -254,72 +240,116 @@
           <w:rFonts w:cstheme="minorHAnsi"/>
         </w:rPr>
         <w:tab/>
-        <w:t xml:space="preserve">The distribution of work is as follows: Raymond created the </w:t>
+        <w:t>This project was supposed to have an even division of labor but as soon as the first assignment was announced</w:t>
+      </w:r>
+      <w:r>
+        <w:rPr>
+          <w:rFonts w:cstheme="minorHAnsi"/>
+        </w:rPr>
+        <w:t xml:space="preserve"> the division of labor became lopsided. Joseph </w:t>
       </w:r>
       <w:proofErr w:type="spellStart"/>
       <w:r>
         <w:rPr>
           <w:rFonts w:cstheme="minorHAnsi"/>
         </w:rPr>
-        <w:t>errorController</w:t>
+        <w:t>Heikoff</w:t>
       </w:r>
       <w:proofErr w:type="spellEnd"/>
       <w:r>
         <w:rPr>
           <w:rFonts w:cstheme="minorHAnsi"/>
         </w:rPr>
+        <w:t xml:space="preserve"> who is my group member was behind the class from the very beginning and it only grew worse from there. From the onset of this social media project he was always a liability with how inadequate his knowledge was on the class material needed to create a website that satisfied the current assignment requirements. I had to divide up the work in an inappropriate manner where I got the most difficult tasks and he got the easiest. This problem was exasperated in the second assignment. On the third assignment when I confronted him about the imminent due date of the assignment he brushed it off claiming he had an extension on it even though I didn’t have an extension on the assignment. Later when I tried to get him to help me with the 3</w:t>
+      </w:r>
+      <w:r>
+        <w:rPr>
+          <w:rFonts w:cstheme="minorHAnsi"/>
+          <w:vertAlign w:val="superscript"/>
+        </w:rPr>
+        <w:t>rd</w:t>
+      </w:r>
+      <w:r>
+        <w:rPr>
+          <w:rFonts w:cstheme="minorHAnsi"/>
+        </w:rPr>
+        <w:t xml:space="preserve"> assignment he left me to do it all by my lonesome when I listed to him some of the lectures he needed to have watched in order to complete the assignment. Later when I asked him to help me on assignment 4 he completely ignored me and never replied back so I did everything there myself. Finally for the Final Project submission I talked to him and asked him to help me with anything that he could. I listed off some issues I had with the project and he responded by telling me he never did anything past Unit 1</w:t>
+      </w:r>
+      <w:r>
+        <w:rPr>
+          <w:rFonts w:cstheme="minorHAnsi"/>
+        </w:rPr>
+        <w:t xml:space="preserve">, so he hadn’t been doing the majority of the classwork. I then generously asked him to help me with the CSS at least but he never did. So I ended up doing everything by myself. In the end the only work of his that remains in the Final Project submission is scant few lines of code in the script.js file that </w:t>
+      </w:r>
+      <w:r>
+        <w:rPr>
+          <w:rFonts w:cstheme="minorHAnsi"/>
+        </w:rPr>
+        <w:lastRenderedPageBreak/>
+        <w:t xml:space="preserve">validates user input before sending it off to the database. Oh, I almost forgot, I fixed that broken JavaScript code of his so it would properly run and validate the inputs. SO in the end he didn’t contribute anything to the project. </w:t>
+      </w:r>
+    </w:p>
+    <w:p>
+      <w:pPr>
+        <w:rPr>
+          <w:rFonts w:cstheme="minorHAnsi"/>
+        </w:rPr>
+      </w:pPr>
+      <w:r>
+        <w:rPr>
+          <w:rFonts w:cstheme="minorHAnsi"/>
+        </w:rPr>
+        <w:tab/>
+        <w:t xml:space="preserve">I apologize for spending so much of this paper ranting about my teammate but the truth must be heard and it must be known that my teammate, Joseph </w:t>
+      </w:r>
+      <w:proofErr w:type="spellStart"/>
+      <w:r>
+        <w:rPr>
+          <w:rFonts w:cstheme="minorHAnsi"/>
+        </w:rPr>
+        <w:t>Heikoff</w:t>
+      </w:r>
+      <w:proofErr w:type="spellEnd"/>
+      <w:r>
+        <w:rPr>
+          <w:rFonts w:cstheme="minorHAnsi"/>
+        </w:rPr>
         <w:t xml:space="preserve">, </w:t>
       </w:r>
+      <w:r>
+        <w:rPr>
+          <w:rFonts w:cstheme="minorHAnsi"/>
+        </w:rPr>
+        <w:t xml:space="preserve">was a hindrance who hurt my progress with these assignments and project by betraying my expectations that I had a teammate whom I could equally share the workload with. The app allows users to create posts and view all the posts. The ability to search for posts and user authentication were implemented but the logic behind these crashes the program due to issues with mongoose. </w:t>
+      </w:r>
+      <w:r>
+        <w:rPr>
+          <w:rFonts w:cstheme="minorHAnsi"/>
+        </w:rPr>
+        <w:t xml:space="preserve">Some pages such as the search page or user pages were not implemented due to a lack of time. Thank you Professor </w:t>
+      </w:r>
       <w:proofErr w:type="spellStart"/>
       <w:r>
         <w:rPr>
           <w:rFonts w:cstheme="minorHAnsi"/>
         </w:rPr>
-        <w:t>homeController</w:t>
+        <w:t>Haadi</w:t>
       </w:r>
       <w:proofErr w:type="spellEnd"/>
       <w:r>
         <w:rPr>
           <w:rFonts w:cstheme="minorHAnsi"/>
         </w:rPr>
-        <w:t xml:space="preserve">, </w:t>
-      </w:r>
-      <w:proofErr w:type="spellStart"/>
-      <w:r>
-        <w:rPr>
-          <w:rFonts w:cstheme="minorHAnsi"/>
-        </w:rPr>
-        <w:t>postController</w:t>
-      </w:r>
-      <w:proofErr w:type="spellEnd"/>
-      <w:r>
-        <w:rPr>
-          <w:rFonts w:cstheme="minorHAnsi"/>
-        </w:rPr>
-        <w:t xml:space="preserve">, </w:t>
-      </w:r>
-      <w:proofErr w:type="spellStart"/>
-      <w:r>
-        <w:rPr>
-          <w:rFonts w:cstheme="minorHAnsi"/>
-        </w:rPr>
-        <w:t>userController</w:t>
-      </w:r>
-      <w:proofErr w:type="spellEnd"/>
-      <w:r>
-        <w:rPr>
-          <w:rFonts w:cstheme="minorHAnsi"/>
-        </w:rPr>
-        <w:t xml:space="preserve">, post model, user model, and views for post, error, home, index, layout, login, signup. Raymond also created the main.js file. Joe created the script.js file and added to the style.css file. Raymond fixed an issue with the script.js file and added to the style.css as well. Raymond Wu also wrote this </w:t>
+        <w:t xml:space="preserve"> for teaching me the full stack. Thank you Teaching Assistant Matt for helping me fix issues with my homework. </w:t>
+      </w:r>
+      <w:r>
+        <w:rPr>
+          <w:rFonts w:cstheme="minorHAnsi"/>
+        </w:rPr>
+        <w:t>I wish you two the best.</w:t>
       </w:r>
       <w:bookmarkStart w:id="0" w:name="_GoBack"/>
       <w:bookmarkEnd w:id="0"/>
-      <w:r>
-        <w:rPr>
-          <w:rFonts w:cstheme="minorHAnsi"/>
-        </w:rPr>
-        <w:t>document.</w:t>
-      </w:r>
     </w:p>
     <w:sectPr>
       <w:pgSz w:w="12240" w:h="15840"/>

</xml_diff>